<commit_message>
Added Alcoholic drink menu-list.
</commit_message>
<xml_diff>
--- a/MjukvaruAnalys-inlUppg/Docs/Mjukvaruanalys-inlUppg-Analys.docx
+++ b/MjukvaruAnalys-inlUppg/Docs/Mjukvaruanalys-inlUppg-Analys.docx
@@ -22,6 +22,734 @@
         <w:rPr>
           <w:sz w:val="40"/>
           <w:szCs w:val="40"/>
+        </w:rPr>
+      </w:pPr>
+    </w:p>
+    <w:p>
+      <w:pPr>
+        <w:rPr>
+          <w:sz w:val="32"/>
+          <w:szCs w:val="32"/>
+        </w:rPr>
+      </w:pPr>
+      <w:r>
+        <w:rPr>
+          <w:sz w:val="32"/>
+          <w:szCs w:val="32"/>
+        </w:rPr>
+        <w:t xml:space="preserve">Min </w:t>
+      </w:r>
+      <w:proofErr w:type="spellStart"/>
+      <w:r>
+        <w:rPr>
+          <w:sz w:val="32"/>
+          <w:szCs w:val="32"/>
+        </w:rPr>
+        <w:t>Pass</w:t>
+      </w:r>
+      <w:r>
+        <w:rPr>
+          <w:sz w:val="32"/>
+          <w:szCs w:val="32"/>
+        </w:rPr>
+        <w:t>e</w:t>
+      </w:r>
+      <w:r>
+        <w:rPr>
+          <w:sz w:val="32"/>
+          <w:szCs w:val="32"/>
+        </w:rPr>
+        <w:t>nger</w:t>
+      </w:r>
+      <w:proofErr w:type="spellEnd"/>
+      <w:r>
+        <w:rPr>
+          <w:sz w:val="32"/>
+          <w:szCs w:val="32"/>
+        </w:rPr>
+        <w:t>-</w:t>
+      </w:r>
+      <w:r>
+        <w:rPr>
+          <w:sz w:val="32"/>
+          <w:szCs w:val="32"/>
+        </w:rPr>
+        <w:t xml:space="preserve">klass blev den mitt program använder sig mest av i och med att det de händelser man får ta ställning till om man vill göra eller ej utgår ifrån den, </w:t>
+      </w:r>
+      <w:proofErr w:type="spellStart"/>
+      <w:r>
+        <w:rPr>
+          <w:sz w:val="32"/>
+          <w:szCs w:val="32"/>
+        </w:rPr>
+        <w:t>Foodcart</w:t>
+      </w:r>
+      <w:proofErr w:type="spellEnd"/>
+      <w:r>
+        <w:rPr>
+          <w:sz w:val="32"/>
+          <w:szCs w:val="32"/>
+        </w:rPr>
+        <w:t xml:space="preserve"> var en klass jag använde mycket för att implementera ett-meny-system för beställande av mat och dryck</w:t>
+      </w:r>
+      <w:r>
+        <w:rPr>
+          <w:sz w:val="32"/>
+          <w:szCs w:val="32"/>
+        </w:rPr>
+        <w:t>.</w:t>
+      </w:r>
+    </w:p>
+    <w:p>
+      <w:pPr>
+        <w:rPr>
+          <w:sz w:val="32"/>
+          <w:szCs w:val="32"/>
+        </w:rPr>
+      </w:pPr>
+      <w:r>
+        <w:rPr>
+          <w:sz w:val="32"/>
+          <w:szCs w:val="32"/>
+        </w:rPr>
+        <w:t>De flesta klasser är beroend</w:t>
+      </w:r>
+      <w:r>
+        <w:rPr>
+          <w:sz w:val="32"/>
+          <w:szCs w:val="32"/>
+        </w:rPr>
+        <w:t>e</w:t>
+      </w:r>
+      <w:r>
+        <w:rPr>
+          <w:sz w:val="32"/>
+          <w:szCs w:val="32"/>
+        </w:rPr>
+        <w:t xml:space="preserve"> av </w:t>
+      </w:r>
+      <w:proofErr w:type="spellStart"/>
+      <w:r>
+        <w:rPr>
+          <w:sz w:val="32"/>
+          <w:szCs w:val="32"/>
+        </w:rPr>
+        <w:t>P</w:t>
+      </w:r>
+      <w:r>
+        <w:rPr>
+          <w:sz w:val="32"/>
+          <w:szCs w:val="32"/>
+        </w:rPr>
+        <w:t>ass</w:t>
+      </w:r>
+      <w:r>
+        <w:rPr>
+          <w:sz w:val="32"/>
+          <w:szCs w:val="32"/>
+        </w:rPr>
+        <w:t>e</w:t>
+      </w:r>
+      <w:r>
+        <w:rPr>
+          <w:sz w:val="32"/>
+          <w:szCs w:val="32"/>
+        </w:rPr>
+        <w:t>nger</w:t>
+      </w:r>
+      <w:proofErr w:type="spellEnd"/>
+      <w:r>
+        <w:rPr>
+          <w:sz w:val="32"/>
+          <w:szCs w:val="32"/>
+        </w:rPr>
+        <w:t xml:space="preserve">, </w:t>
+      </w:r>
+      <w:r>
+        <w:rPr>
+          <w:sz w:val="32"/>
+          <w:szCs w:val="32"/>
+        </w:rPr>
+        <w:t xml:space="preserve">i och med </w:t>
+      </w:r>
+      <w:r>
+        <w:rPr>
+          <w:sz w:val="32"/>
+          <w:szCs w:val="32"/>
+        </w:rPr>
+        <w:t>de val denne får göra.</w:t>
+      </w:r>
+    </w:p>
+    <w:p>
+      <w:pPr>
+        <w:rPr>
+          <w:sz w:val="32"/>
+          <w:szCs w:val="32"/>
+        </w:rPr>
+      </w:pPr>
+      <w:r>
+        <w:rPr>
+          <w:sz w:val="32"/>
+          <w:szCs w:val="32"/>
+        </w:rPr>
+        <w:t xml:space="preserve"> </w:t>
+      </w:r>
+      <w:proofErr w:type="spellStart"/>
+      <w:r>
+        <w:rPr>
+          <w:sz w:val="32"/>
+          <w:szCs w:val="32"/>
+        </w:rPr>
+        <w:t>Airplane</w:t>
+      </w:r>
+      <w:proofErr w:type="spellEnd"/>
+      <w:r>
+        <w:rPr>
+          <w:sz w:val="32"/>
+          <w:szCs w:val="32"/>
+        </w:rPr>
+        <w:t>-klassens</w:t>
+      </w:r>
+      <w:r>
+        <w:rPr>
+          <w:sz w:val="32"/>
+          <w:szCs w:val="32"/>
+        </w:rPr>
+        <w:t xml:space="preserve"> interagerar enbart med </w:t>
+      </w:r>
+      <w:proofErr w:type="spellStart"/>
+      <w:r>
+        <w:rPr>
+          <w:sz w:val="32"/>
+          <w:szCs w:val="32"/>
+        </w:rPr>
+        <w:t>Pass</w:t>
+      </w:r>
+      <w:r>
+        <w:rPr>
+          <w:sz w:val="32"/>
+          <w:szCs w:val="32"/>
+        </w:rPr>
+        <w:t>e</w:t>
+      </w:r>
+      <w:r>
+        <w:rPr>
+          <w:sz w:val="32"/>
+          <w:szCs w:val="32"/>
+        </w:rPr>
+        <w:t>nger</w:t>
+      </w:r>
+      <w:proofErr w:type="spellEnd"/>
+      <w:r>
+        <w:rPr>
+          <w:sz w:val="32"/>
+          <w:szCs w:val="32"/>
+        </w:rPr>
+        <w:t xml:space="preserve">, </w:t>
+      </w:r>
+      <w:r>
+        <w:rPr>
+          <w:sz w:val="32"/>
+          <w:szCs w:val="32"/>
+        </w:rPr>
+        <w:t xml:space="preserve">för att genomföra kontroll av </w:t>
+      </w:r>
+      <w:proofErr w:type="spellStart"/>
+      <w:r>
+        <w:rPr>
+          <w:sz w:val="32"/>
+          <w:szCs w:val="32"/>
+        </w:rPr>
+        <w:t>tillgänglinga</w:t>
+      </w:r>
+      <w:proofErr w:type="spellEnd"/>
+      <w:r>
+        <w:rPr>
+          <w:sz w:val="32"/>
+          <w:szCs w:val="32"/>
+        </w:rPr>
+        <w:t xml:space="preserve"> säten, biljett-köp och </w:t>
+      </w:r>
+      <w:proofErr w:type="spellStart"/>
+      <w:r>
+        <w:rPr>
+          <w:sz w:val="32"/>
+          <w:szCs w:val="32"/>
+        </w:rPr>
+        <w:t>boardning</w:t>
+      </w:r>
+      <w:proofErr w:type="spellEnd"/>
+      <w:r>
+        <w:rPr>
+          <w:sz w:val="32"/>
+          <w:szCs w:val="32"/>
+        </w:rPr>
+        <w:t xml:space="preserve">. </w:t>
+      </w:r>
+    </w:p>
+    <w:p>
+      <w:pPr>
+        <w:rPr>
+          <w:sz w:val="32"/>
+          <w:szCs w:val="32"/>
+        </w:rPr>
+      </w:pPr>
+      <w:r>
+        <w:rPr>
+          <w:sz w:val="32"/>
+          <w:szCs w:val="32"/>
+        </w:rPr>
+        <w:t>Dess</w:t>
+      </w:r>
+      <w:r>
+        <w:rPr>
+          <w:sz w:val="32"/>
+          <w:szCs w:val="32"/>
+        </w:rPr>
+        <w:t xml:space="preserve"> metoder betas av för att ge tillgång till resterande metoder, </w:t>
+      </w:r>
+      <w:r>
+        <w:rPr>
+          <w:sz w:val="32"/>
+          <w:szCs w:val="32"/>
+        </w:rPr>
+        <w:t>som tar plats på planet.</w:t>
+      </w:r>
+      <w:r>
+        <w:rPr>
+          <w:sz w:val="32"/>
+          <w:szCs w:val="32"/>
+        </w:rPr>
+        <w:t xml:space="preserve"> </w:t>
+      </w:r>
+    </w:p>
+    <w:p>
+      <w:pPr>
+        <w:rPr>
+          <w:sz w:val="32"/>
+          <w:szCs w:val="32"/>
+        </w:rPr>
+      </w:pPr>
+      <w:r>
+        <w:rPr>
+          <w:sz w:val="32"/>
+          <w:szCs w:val="32"/>
+        </w:rPr>
+        <w:t xml:space="preserve">Mina </w:t>
+      </w:r>
+      <w:proofErr w:type="spellStart"/>
+      <w:r>
+        <w:rPr>
+          <w:sz w:val="32"/>
+          <w:szCs w:val="32"/>
+        </w:rPr>
+        <w:t>Food</w:t>
+      </w:r>
+      <w:proofErr w:type="spellEnd"/>
+      <w:r>
+        <w:rPr>
+          <w:sz w:val="32"/>
+          <w:szCs w:val="32"/>
+        </w:rPr>
+        <w:t xml:space="preserve">- och </w:t>
+      </w:r>
+      <w:proofErr w:type="spellStart"/>
+      <w:r>
+        <w:rPr>
+          <w:sz w:val="32"/>
+          <w:szCs w:val="32"/>
+        </w:rPr>
+        <w:t>DrinkItems</w:t>
+      </w:r>
+      <w:proofErr w:type="spellEnd"/>
+      <w:r>
+        <w:rPr>
+          <w:sz w:val="32"/>
+          <w:szCs w:val="32"/>
+        </w:rPr>
+        <w:t xml:space="preserve"> listas via </w:t>
+      </w:r>
+      <w:proofErr w:type="spellStart"/>
+      <w:r>
+        <w:rPr>
+          <w:sz w:val="32"/>
+          <w:szCs w:val="32"/>
+        </w:rPr>
+        <w:t>FoodCart</w:t>
+      </w:r>
+      <w:proofErr w:type="spellEnd"/>
+      <w:r>
+        <w:rPr>
+          <w:sz w:val="32"/>
+          <w:szCs w:val="32"/>
+        </w:rPr>
+        <w:t xml:space="preserve"> för att visa menyer vid önskemål, samt används för passagerare ska kunna välja</w:t>
+      </w:r>
+      <w:r>
+        <w:rPr>
+          <w:sz w:val="32"/>
+          <w:szCs w:val="32"/>
+        </w:rPr>
+        <w:t xml:space="preserve"> </w:t>
+      </w:r>
+      <w:r>
+        <w:rPr>
+          <w:sz w:val="32"/>
+          <w:szCs w:val="32"/>
+        </w:rPr>
+        <w:t>fritt bland</w:t>
+      </w:r>
+      <w:r>
+        <w:rPr>
+          <w:sz w:val="32"/>
+          <w:szCs w:val="32"/>
+        </w:rPr>
+        <w:t xml:space="preserve"> mat/dryck, med undantag för ålder(endast</w:t>
+      </w:r>
+      <w:r>
+        <w:rPr>
+          <w:sz w:val="32"/>
+          <w:szCs w:val="32"/>
+        </w:rPr>
+        <w:t xml:space="preserve"> </w:t>
+      </w:r>
+      <w:r>
+        <w:rPr>
+          <w:sz w:val="32"/>
+          <w:szCs w:val="32"/>
+        </w:rPr>
+        <w:t>18</w:t>
+      </w:r>
+      <w:r>
+        <w:rPr>
+          <w:sz w:val="32"/>
+          <w:szCs w:val="32"/>
+        </w:rPr>
+        <w:t xml:space="preserve"> </w:t>
+      </w:r>
+      <w:r>
+        <w:rPr>
+          <w:sz w:val="32"/>
+          <w:szCs w:val="32"/>
+        </w:rPr>
+        <w:t>eller äldre</w:t>
+      </w:r>
+      <w:r>
+        <w:rPr>
+          <w:sz w:val="32"/>
+          <w:szCs w:val="32"/>
+        </w:rPr>
+        <w:t xml:space="preserve"> på alkohol-drinkar, 1</w:t>
+      </w:r>
+      <w:r>
+        <w:rPr>
+          <w:sz w:val="32"/>
+          <w:szCs w:val="32"/>
+        </w:rPr>
+        <w:t xml:space="preserve">7 eller yngre </w:t>
+      </w:r>
+      <w:r>
+        <w:rPr>
+          <w:sz w:val="32"/>
+          <w:szCs w:val="32"/>
+        </w:rPr>
+        <w:t>på barnmat) / tillgänglighet i lager.</w:t>
+      </w:r>
+      <w:r>
+        <w:rPr>
+          <w:sz w:val="32"/>
+          <w:szCs w:val="32"/>
+        </w:rPr>
+        <w:t xml:space="preserve"> </w:t>
+      </w:r>
+      <w:r>
+        <w:rPr>
+          <w:sz w:val="32"/>
+          <w:szCs w:val="32"/>
+        </w:rPr>
+        <w:t xml:space="preserve"> </w:t>
+      </w:r>
+      <w:r>
+        <w:rPr>
+          <w:sz w:val="32"/>
+          <w:szCs w:val="32"/>
+        </w:rPr>
+        <w:t>Någon</w:t>
+      </w:r>
+      <w:r>
+        <w:rPr>
+          <w:sz w:val="32"/>
+          <w:szCs w:val="32"/>
+        </w:rPr>
+        <w:t xml:space="preserve"> ur personalen (med slumpvald titel och namn) serverar sedan va</w:t>
+      </w:r>
+      <w:r>
+        <w:rPr>
+          <w:sz w:val="32"/>
+          <w:szCs w:val="32"/>
+        </w:rPr>
+        <w:t>l</w:t>
+      </w:r>
+      <w:r>
+        <w:rPr>
+          <w:sz w:val="32"/>
+          <w:szCs w:val="32"/>
+        </w:rPr>
+        <w:t>d mat/dryck.</w:t>
+      </w:r>
+    </w:p>
+    <w:p>
+      <w:pPr>
+        <w:rPr>
+          <w:sz w:val="32"/>
+          <w:szCs w:val="32"/>
+        </w:rPr>
+      </w:pPr>
+    </w:p>
+    <w:p>
+      <w:pPr>
+        <w:rPr>
+          <w:sz w:val="32"/>
+          <w:szCs w:val="32"/>
+        </w:rPr>
+      </w:pPr>
+      <w:r>
+        <w:rPr>
+          <w:sz w:val="32"/>
+          <w:szCs w:val="32"/>
+        </w:rPr>
+        <w:t>Mitt Flödesschema och min Pseudo-kod försöker följa den händelse-kedja som uppstår i och med de olika val passageraren presenteras med</w:t>
+      </w:r>
+      <w:r>
+        <w:rPr>
+          <w:sz w:val="32"/>
+          <w:szCs w:val="32"/>
+        </w:rPr>
+        <w:t>.</w:t>
+      </w:r>
+      <w:r>
+        <w:rPr>
+          <w:sz w:val="32"/>
+          <w:szCs w:val="32"/>
+        </w:rPr>
+        <w:t xml:space="preserve"> </w:t>
+      </w:r>
+    </w:p>
+    <w:p>
+      <w:pPr>
+        <w:rPr>
+          <w:sz w:val="32"/>
+          <w:szCs w:val="32"/>
+        </w:rPr>
+      </w:pPr>
+      <w:r>
+        <w:rPr>
+          <w:sz w:val="32"/>
+          <w:szCs w:val="32"/>
+        </w:rPr>
+        <w:t>Vissa val</w:t>
+      </w:r>
+      <w:r>
+        <w:rPr>
+          <w:sz w:val="32"/>
+          <w:szCs w:val="32"/>
+        </w:rPr>
+        <w:t xml:space="preserve"> ps</w:t>
+      </w:r>
+      <w:r>
+        <w:rPr>
+          <w:sz w:val="32"/>
+          <w:szCs w:val="32"/>
+        </w:rPr>
+        <w:t>e</w:t>
+      </w:r>
+      <w:r>
+        <w:rPr>
+          <w:sz w:val="32"/>
+          <w:szCs w:val="32"/>
+        </w:rPr>
+        <w:t>udo</w:t>
+      </w:r>
+      <w:r>
+        <w:rPr>
+          <w:sz w:val="32"/>
+          <w:szCs w:val="32"/>
+        </w:rPr>
+        <w:t>-</w:t>
+      </w:r>
+      <w:r>
+        <w:rPr>
+          <w:sz w:val="32"/>
+          <w:szCs w:val="32"/>
+        </w:rPr>
+        <w:t>koden</w:t>
+      </w:r>
+      <w:r>
+        <w:rPr>
+          <w:sz w:val="32"/>
+          <w:szCs w:val="32"/>
+        </w:rPr>
+        <w:t xml:space="preserve"> har inbakade händelser som är beroende av att ett visst val görs för att de ska </w:t>
+      </w:r>
+      <w:r>
+        <w:rPr>
+          <w:sz w:val="32"/>
+          <w:szCs w:val="32"/>
+        </w:rPr>
+        <w:t>genomgås</w:t>
+      </w:r>
+      <w:r>
+        <w:rPr>
+          <w:sz w:val="32"/>
+          <w:szCs w:val="32"/>
+        </w:rPr>
+        <w:t>, när det är logiskt att de är beroende av ett visst svarsalternativ</w:t>
+      </w:r>
+      <w:r>
+        <w:rPr>
+          <w:sz w:val="32"/>
+          <w:szCs w:val="32"/>
+        </w:rPr>
+        <w:t xml:space="preserve">. Dessa </w:t>
+      </w:r>
+      <w:r>
+        <w:rPr>
+          <w:sz w:val="32"/>
+          <w:szCs w:val="32"/>
+        </w:rPr>
+        <w:t>inbakade händelser</w:t>
+      </w:r>
+      <w:r>
+        <w:rPr>
+          <w:sz w:val="32"/>
+          <w:szCs w:val="32"/>
+        </w:rPr>
+        <w:t xml:space="preserve"> motsvaras av förgrenande vägar i flödesdiagrammet</w:t>
+      </w:r>
+      <w:r>
+        <w:rPr>
+          <w:sz w:val="32"/>
+          <w:szCs w:val="32"/>
+        </w:rPr>
+        <w:t>.</w:t>
+      </w:r>
+    </w:p>
+    <w:p>
+      <w:pPr>
+        <w:rPr>
+          <w:sz w:val="32"/>
+          <w:szCs w:val="32"/>
+        </w:rPr>
+      </w:pPr>
+      <w:r>
+        <w:rPr>
+          <w:sz w:val="32"/>
+          <w:szCs w:val="32"/>
+        </w:rPr>
+        <w:lastRenderedPageBreak/>
+        <w:t>Relationerna mellan klasserna presenteras i mitt klass-diagram, där</w:t>
+      </w:r>
+      <w:r>
+        <w:rPr>
+          <w:sz w:val="32"/>
+          <w:szCs w:val="32"/>
+        </w:rPr>
+        <w:t xml:space="preserve"> även typer</w:t>
+      </w:r>
+      <w:r>
+        <w:rPr>
+          <w:sz w:val="32"/>
+          <w:szCs w:val="32"/>
+        </w:rPr>
+        <w:t xml:space="preserve"> och</w:t>
+      </w:r>
+      <w:r>
+        <w:rPr>
+          <w:sz w:val="32"/>
+          <w:szCs w:val="32"/>
+        </w:rPr>
+        <w:t xml:space="preserve"> </w:t>
+      </w:r>
+      <w:r>
+        <w:rPr>
+          <w:sz w:val="32"/>
+          <w:szCs w:val="32"/>
+        </w:rPr>
+        <w:t>åtkomstmodifierare</w:t>
+      </w:r>
+      <w:r>
+        <w:rPr>
+          <w:sz w:val="32"/>
+          <w:szCs w:val="32"/>
+        </w:rPr>
+        <w:t xml:space="preserve"> för varje fält</w:t>
+      </w:r>
+      <w:r>
+        <w:rPr>
+          <w:sz w:val="32"/>
+          <w:szCs w:val="32"/>
+        </w:rPr>
+        <w:t xml:space="preserve"> finns representerade</w:t>
+      </w:r>
+      <w:r>
+        <w:rPr>
+          <w:sz w:val="32"/>
+          <w:szCs w:val="32"/>
+        </w:rPr>
+        <w:t xml:space="preserve">, samt </w:t>
+      </w:r>
+      <w:proofErr w:type="spellStart"/>
+      <w:r>
+        <w:rPr>
+          <w:sz w:val="32"/>
+          <w:szCs w:val="32"/>
+        </w:rPr>
+        <w:t>multiplic</w:t>
+      </w:r>
+      <w:r>
+        <w:rPr>
+          <w:sz w:val="32"/>
+          <w:szCs w:val="32"/>
+        </w:rPr>
+        <w:t>i</w:t>
+      </w:r>
+      <w:r>
+        <w:rPr>
+          <w:sz w:val="32"/>
+          <w:szCs w:val="32"/>
+        </w:rPr>
+        <w:t>tet</w:t>
+      </w:r>
+      <w:proofErr w:type="spellEnd"/>
+      <w:r>
+        <w:rPr>
+          <w:sz w:val="32"/>
+          <w:szCs w:val="32"/>
+        </w:rPr>
+        <w:t xml:space="preserve"> för varje klass-till-</w:t>
+      </w:r>
+      <w:proofErr w:type="gramStart"/>
+      <w:r>
+        <w:rPr>
+          <w:sz w:val="32"/>
+          <w:szCs w:val="32"/>
+        </w:rPr>
+        <w:t>klass relation</w:t>
+      </w:r>
+      <w:proofErr w:type="gramEnd"/>
+      <w:r>
+        <w:rPr>
+          <w:sz w:val="32"/>
+          <w:szCs w:val="32"/>
+        </w:rPr>
+        <w:t>.</w:t>
+      </w:r>
+    </w:p>
+    <w:p>
+      <w:pPr>
+        <w:rPr>
+          <w:sz w:val="32"/>
+          <w:szCs w:val="32"/>
         </w:rPr>
       </w:pPr>
     </w:p>
@@ -473,7 +1201,6 @@
   <w:style w:type="character" w:default="1" w:styleId="Standardstycketeckensnitt">
     <w:name w:val="Default Paragraph Font"/>
     <w:uiPriority w:val="1"/>
-    <w:semiHidden/>
     <w:unhideWhenUsed/>
   </w:style>
   <w:style w:type="table" w:default="1" w:styleId="Normaltabell">

</xml_diff>

<commit_message>
Refactorizations in accordance with SPR and OCP.
</commit_message>
<xml_diff>
--- a/MjukvaruAnalys-inlUppg/Docs/Mjukvaruanalys-inlUppg-Analys.docx
+++ b/MjukvaruAnalys-inlUppg/Docs/Mjukvaruanalys-inlUppg-Analys.docx
@@ -74,7 +74,28 @@
           <w:sz w:val="32"/>
           <w:szCs w:val="32"/>
         </w:rPr>
-        <w:t xml:space="preserve">klass blev den mitt program använder sig mest av i och med att det de händelser man får ta ställning till om man vill göra eller ej utgår ifrån den, </w:t>
+        <w:t>klass blev den mitt program använder sig mest av</w:t>
+      </w:r>
+      <w:r>
+        <w:rPr>
+          <w:sz w:val="32"/>
+          <w:szCs w:val="32"/>
+        </w:rPr>
+        <w:t>,</w:t>
+      </w:r>
+      <w:r>
+        <w:rPr>
+          <w:sz w:val="32"/>
+          <w:szCs w:val="32"/>
+        </w:rPr>
+        <w:t xml:space="preserve"> i och med att det de händelser man får ta ställning till om man vill göra eller ej utgår ifrån den</w:t>
+      </w:r>
+      <w:r>
+        <w:rPr>
+          <w:sz w:val="32"/>
+          <w:szCs w:val="32"/>
+        </w:rPr>
+        <w:t xml:space="preserve">. </w:t>
       </w:r>
       <w:proofErr w:type="spellStart"/>
       <w:r>
@@ -90,7 +111,21 @@
           <w:sz w:val="32"/>
           <w:szCs w:val="32"/>
         </w:rPr>
-        <w:t xml:space="preserve"> var en klass jag använde mycket för att implementera ett-meny-system för beställande av mat och dryck</w:t>
+        <w:t xml:space="preserve"> var en klass jag använde mycket för att implementera ett</w:t>
+      </w:r>
+      <w:r>
+        <w:rPr>
+          <w:sz w:val="32"/>
+          <w:szCs w:val="32"/>
+        </w:rPr>
+        <w:t xml:space="preserve"> </w:t>
+      </w:r>
+      <w:r>
+        <w:rPr>
+          <w:sz w:val="32"/>
+          <w:szCs w:val="32"/>
+        </w:rPr>
+        <w:t>meny-system för beställande av mat och dryck</w:t>
       </w:r>
       <w:r>
         <w:rPr>
@@ -170,14 +205,70 @@
           <w:sz w:val="32"/>
           <w:szCs w:val="32"/>
         </w:rPr>
-        <w:t xml:space="preserve">i och med </w:t>
-      </w:r>
-      <w:r>
-        <w:rPr>
-          <w:sz w:val="32"/>
-          <w:szCs w:val="32"/>
-        </w:rPr>
-        <w:t>de val denne får göra.</w:t>
+        <w:t xml:space="preserve">eftersom </w:t>
+      </w:r>
+      <w:r>
+        <w:rPr>
+          <w:sz w:val="32"/>
+          <w:szCs w:val="32"/>
+        </w:rPr>
+        <w:t>de</w:t>
+      </w:r>
+      <w:r>
+        <w:rPr>
+          <w:sz w:val="32"/>
+          <w:szCs w:val="32"/>
+        </w:rPr>
+        <w:t xml:space="preserve"> flesta</w:t>
+      </w:r>
+      <w:r>
+        <w:rPr>
+          <w:sz w:val="32"/>
+          <w:szCs w:val="32"/>
+        </w:rPr>
+        <w:t xml:space="preserve"> val</w:t>
+      </w:r>
+      <w:r>
+        <w:rPr>
+          <w:sz w:val="32"/>
+          <w:szCs w:val="32"/>
+        </w:rPr>
+        <w:t>en</w:t>
+      </w:r>
+      <w:r>
+        <w:rPr>
+          <w:sz w:val="32"/>
+          <w:szCs w:val="32"/>
+        </w:rPr>
+        <w:t xml:space="preserve">  görs genom</w:t>
+      </w:r>
+      <w:r>
+        <w:rPr>
+          <w:sz w:val="32"/>
+          <w:szCs w:val="32"/>
+        </w:rPr>
+        <w:t xml:space="preserve"> denn</w:t>
+      </w:r>
+      <w:r>
+        <w:rPr>
+          <w:sz w:val="32"/>
+          <w:szCs w:val="32"/>
+        </w:rPr>
+        <w:t>a klass metoder</w:t>
+      </w:r>
+      <w:r>
+        <w:rPr>
+          <w:sz w:val="32"/>
+          <w:szCs w:val="32"/>
+        </w:rPr>
+        <w:t>.</w:t>
+      </w:r>
+      <w:r>
+        <w:rPr>
+          <w:sz w:val="32"/>
+          <w:szCs w:val="32"/>
+        </w:rPr>
+        <w:t xml:space="preserve"> </w:t>
       </w:r>
     </w:p>
     <w:p>
@@ -208,7 +299,7 @@
           <w:sz w:val="32"/>
           <w:szCs w:val="32"/>
         </w:rPr>
-        <w:t>-klassens</w:t>
+        <w:t>-klassen</w:t>
       </w:r>
       <w:r>
         <w:rPr>
@@ -245,14 +336,21 @@
           <w:sz w:val="32"/>
           <w:szCs w:val="32"/>
         </w:rPr>
-        <w:t xml:space="preserve">, </w:t>
-      </w:r>
-      <w:r>
-        <w:rPr>
-          <w:sz w:val="32"/>
-          <w:szCs w:val="32"/>
-        </w:rPr>
-        <w:t xml:space="preserve">för att genomföra kontroll av </w:t>
+        <w:t xml:space="preserve">, för att genomföra kontroll av </w:t>
+      </w:r>
+      <w:r>
+        <w:rPr>
+          <w:sz w:val="32"/>
+          <w:szCs w:val="32"/>
+        </w:rPr>
+        <w:t>tillgängliga</w:t>
+      </w:r>
+      <w:r>
+        <w:rPr>
+          <w:sz w:val="32"/>
+          <w:szCs w:val="32"/>
+        </w:rPr>
+        <w:t xml:space="preserve"> säten, biljett-köp och </w:t>
       </w:r>
       <w:proofErr w:type="spellStart"/>
       <w:r>
@@ -260,23 +358,7 @@
           <w:sz w:val="32"/>
           <w:szCs w:val="32"/>
         </w:rPr>
-        <w:t>tillgänglinga</w:t>
-      </w:r>
-      <w:proofErr w:type="spellEnd"/>
-      <w:r>
-        <w:rPr>
-          <w:sz w:val="32"/>
-          <w:szCs w:val="32"/>
-        </w:rPr>
-        <w:t xml:space="preserve"> säten, biljett-köp och </w:t>
-      </w:r>
-      <w:proofErr w:type="spellStart"/>
-      <w:r>
-        <w:rPr>
-          <w:sz w:val="32"/>
-          <w:szCs w:val="32"/>
-        </w:rPr>
-        <w:t>boardning</w:t>
+        <w:t>boarding</w:t>
       </w:r>
       <w:proofErr w:type="spellEnd"/>
       <w:r>
@@ -313,7 +395,70 @@
           <w:sz w:val="32"/>
           <w:szCs w:val="32"/>
         </w:rPr>
-        <w:t>som tar plats på planet.</w:t>
+        <w:t>som tar plats på planet</w:t>
+      </w:r>
+      <w:r>
+        <w:rPr>
+          <w:sz w:val="32"/>
+          <w:szCs w:val="32"/>
+        </w:rPr>
+        <w:t>(d</w:t>
+      </w:r>
+      <w:r>
+        <w:rPr>
+          <w:sz w:val="32"/>
+          <w:szCs w:val="32"/>
+        </w:rPr>
+        <w:t>.</w:t>
+      </w:r>
+      <w:r>
+        <w:rPr>
+          <w:sz w:val="32"/>
+          <w:szCs w:val="32"/>
+        </w:rPr>
+        <w:t>v</w:t>
+      </w:r>
+      <w:r>
+        <w:rPr>
+          <w:sz w:val="32"/>
+          <w:szCs w:val="32"/>
+        </w:rPr>
+        <w:t>.</w:t>
+      </w:r>
+      <w:r>
+        <w:rPr>
+          <w:sz w:val="32"/>
+          <w:szCs w:val="32"/>
+        </w:rPr>
+        <w:t>s</w:t>
+      </w:r>
+      <w:r>
+        <w:rPr>
+          <w:sz w:val="32"/>
+          <w:szCs w:val="32"/>
+        </w:rPr>
+        <w:t xml:space="preserve">. </w:t>
+      </w:r>
+      <w:r>
+        <w:rPr>
+          <w:sz w:val="32"/>
+          <w:szCs w:val="32"/>
+        </w:rPr>
+        <w:t>utan biljett kommer man inte ombord, och programmet avs</w:t>
+      </w:r>
+      <w:r>
+        <w:rPr>
+          <w:sz w:val="32"/>
+          <w:szCs w:val="32"/>
+        </w:rPr>
+        <w:t>l</w:t>
+      </w:r>
+      <w:r>
+        <w:rPr>
+          <w:sz w:val="32"/>
+          <w:szCs w:val="32"/>
+        </w:rPr>
+        <w:t>utas).</w:t>
       </w:r>
       <w:r>
         <w:rPr>
@@ -453,7 +598,21 @@
           <w:sz w:val="32"/>
           <w:szCs w:val="32"/>
         </w:rPr>
-        <w:t>på barnmat) / tillgänglighet i lager.</w:t>
+        <w:t xml:space="preserve">på barnmat) </w:t>
+      </w:r>
+      <w:r>
+        <w:rPr>
+          <w:sz w:val="32"/>
+          <w:szCs w:val="32"/>
+        </w:rPr>
+        <w:t xml:space="preserve">och </w:t>
+      </w:r>
+      <w:r>
+        <w:rPr>
+          <w:sz w:val="32"/>
+          <w:szCs w:val="32"/>
+        </w:rPr>
+        <w:t>tillgänglighet i lager.</w:t>
       </w:r>
       <w:r>
         <w:rPr>
@@ -554,6 +713,13 @@
           <w:sz w:val="32"/>
           <w:szCs w:val="32"/>
         </w:rPr>
+        <w:t xml:space="preserve"> i</w:t>
+      </w:r>
+      <w:r>
+        <w:rPr>
+          <w:sz w:val="32"/>
+          <w:szCs w:val="32"/>
+        </w:rPr>
         <w:t xml:space="preserve"> ps</w:t>
       </w:r>
       <w:r>
@@ -596,7 +762,7 @@
           <w:sz w:val="32"/>
           <w:szCs w:val="32"/>
         </w:rPr>
-        <w:t>genomgås</w:t>
+        <w:t>bli aktuella</w:t>
       </w:r>
       <w:r>
         <w:rPr>
@@ -610,14 +776,7 @@
           <w:sz w:val="32"/>
           <w:szCs w:val="32"/>
         </w:rPr>
-        <w:t xml:space="preserve">. Dessa </w:t>
-      </w:r>
-      <w:r>
-        <w:rPr>
-          <w:sz w:val="32"/>
-          <w:szCs w:val="32"/>
-        </w:rPr>
-        <w:t>inbakade händelser</w:t>
+        <w:t>. Dessa inbakade händelser</w:t>
       </w:r>
       <w:r>
         <w:rPr>
@@ -726,17 +885,53 @@
           <w:sz w:val="32"/>
           <w:szCs w:val="32"/>
         </w:rPr>
-        <w:t xml:space="preserve"> för varje klass-till-</w:t>
-      </w:r>
-      <w:proofErr w:type="gramStart"/>
-      <w:r>
-        <w:rPr>
-          <w:sz w:val="32"/>
-          <w:szCs w:val="32"/>
-        </w:rPr>
-        <w:t>klass relation</w:t>
-      </w:r>
-      <w:proofErr w:type="gramEnd"/>
+        <w:t xml:space="preserve"> för varje klass-till-klass relation.</w:t>
+      </w:r>
+    </w:p>
+    <w:p>
+      <w:pPr>
+        <w:rPr>
+          <w:sz w:val="32"/>
+          <w:szCs w:val="32"/>
+        </w:rPr>
+      </w:pPr>
+      <w:r>
+        <w:rPr>
+          <w:sz w:val="32"/>
+          <w:szCs w:val="32"/>
+        </w:rPr>
+        <w:t xml:space="preserve">Även </w:t>
+      </w:r>
+      <w:proofErr w:type="spellStart"/>
+      <w:r>
+        <w:rPr>
+          <w:sz w:val="32"/>
+          <w:szCs w:val="32"/>
+        </w:rPr>
+        <w:t>konstruktorer</w:t>
+      </w:r>
+      <w:proofErr w:type="spellEnd"/>
+      <w:r>
+        <w:rPr>
+          <w:sz w:val="32"/>
+          <w:szCs w:val="32"/>
+        </w:rPr>
+        <w:t xml:space="preserve"> finns med för de klasser som </w:t>
+      </w:r>
+      <w:r>
+        <w:rPr>
+          <w:sz w:val="32"/>
+          <w:szCs w:val="32"/>
+        </w:rPr>
+        <w:t xml:space="preserve">behöver </w:t>
+      </w:r>
+      <w:r>
+        <w:rPr>
+          <w:sz w:val="32"/>
+          <w:szCs w:val="32"/>
+        </w:rPr>
+        <w:t>sådana</w:t>
+      </w:r>
       <w:r>
         <w:rPr>
           <w:sz w:val="32"/>
@@ -1201,6 +1396,7 @@
   <w:style w:type="character" w:default="1" w:styleId="Standardstycketeckensnitt">
     <w:name w:val="Default Paragraph Font"/>
     <w:uiPriority w:val="1"/>
+    <w:semiHidden/>
     <w:unhideWhenUsed/>
   </w:style>
   <w:style w:type="table" w:default="1" w:styleId="Normaltabell">

</xml_diff>